<commit_message>
Rough updates to make updates for my graduation.
Computer Vision page and team project page should be updated, but it is ok for now.
</commit_message>
<xml_diff>
--- a/Jack Jones Resume.docx
+++ b/Jack Jones Resume.docx
@@ -47,29 +47,7 @@
             <w:sz w:val="24"/>
             <w:szCs w:val="24"/>
           </w:rPr>
-          <w:t>jackojo</w:t>
-        </w:r>
-        <w:r>
-          <w:rPr>
-            <w:rStyle w:val="Hyperlink"/>
-            <w:rFonts w:ascii="Calibri" w:eastAsia="Calibri" w:hAnsi="Calibri" w:cs="Calibri"/>
-            <w:b/>
-            <w:bCs/>
-            <w:sz w:val="24"/>
-            <w:szCs w:val="24"/>
-          </w:rPr>
-          <w:t>n</w:t>
-        </w:r>
-        <w:r>
-          <w:rPr>
-            <w:rStyle w:val="Hyperlink"/>
-            <w:rFonts w:ascii="Calibri" w:eastAsia="Calibri" w:hAnsi="Calibri" w:cs="Calibri"/>
-            <w:b/>
-            <w:bCs/>
-            <w:sz w:val="24"/>
-            <w:szCs w:val="24"/>
-          </w:rPr>
-          <w:t>es.com</w:t>
+          <w:t>jackojones.com</w:t>
         </w:r>
       </w:hyperlink>
       <w:r>
@@ -300,7 +278,6 @@
           <w:rFonts w:ascii="Calibri" w:eastAsia="Calibri" w:hAnsi="Calibri" w:cs="Calibri"/>
         </w:rPr>
       </w:pPr>
-      <w:proofErr w:type="gramStart"/>
       <w:r>
         <w:rPr>
           <w:rFonts w:ascii="Calibri" w:eastAsia="Calibri" w:hAnsi="Calibri" w:cs="Calibri"/>
@@ -341,7 +318,6 @@
         </w:rPr>
         <w:t>cience</w:t>
       </w:r>
-      <w:proofErr w:type="gramEnd"/>
       <w:r>
         <w:rPr>
           <w:rFonts w:ascii="Calibri" w:eastAsia="Calibri" w:hAnsi="Calibri" w:cs="Calibri"/>
@@ -376,7 +352,19 @@
         <w:rPr>
           <w:rFonts w:ascii="Calibri" w:eastAsia="Calibri" w:hAnsi="Calibri" w:cs="Calibri"/>
         </w:rPr>
-        <w:t>Anticipated Graduation December 2023</w:t>
+        <w:t>Graduat</w:t>
+      </w:r>
+      <w:r>
+        <w:rPr>
+          <w:rFonts w:ascii="Calibri" w:eastAsia="Calibri" w:hAnsi="Calibri" w:cs="Calibri"/>
+        </w:rPr>
+        <w:t>ed</w:t>
+      </w:r>
+      <w:r>
+        <w:rPr>
+          <w:rFonts w:ascii="Calibri" w:eastAsia="Calibri" w:hAnsi="Calibri" w:cs="Calibri"/>
+        </w:rPr>
+        <w:t xml:space="preserve"> December 2023</w:t>
       </w:r>
     </w:p>
     <w:p>
@@ -402,7 +390,44 @@
         <w:rPr>
           <w:rFonts w:ascii="Calibri" w:eastAsia="Calibri" w:hAnsi="Calibri" w:cs="Calibri"/>
         </w:rPr>
-        <w:t>674</w:t>
+        <w:t>727</w:t>
+      </w:r>
+      <w:r>
+        <w:rPr>
+          <w:rFonts w:ascii="Calibri" w:eastAsia="Calibri" w:hAnsi="Calibri" w:cs="Calibri"/>
+        </w:rPr>
+        <w:tab/>
+      </w:r>
+      <w:r>
+        <w:rPr>
+          <w:rFonts w:ascii="Calibri" w:eastAsia="Calibri" w:hAnsi="Calibri" w:cs="Calibri"/>
+        </w:rPr>
+        <w:tab/>
+      </w:r>
+      <w:r>
+        <w:rPr>
+          <w:rFonts w:ascii="Calibri" w:eastAsia="Calibri" w:hAnsi="Calibri" w:cs="Calibri"/>
+        </w:rPr>
+        <w:tab/>
+      </w:r>
+      <w:r>
+        <w:rPr>
+          <w:rFonts w:ascii="Calibri" w:eastAsia="Calibri" w:hAnsi="Calibri" w:cs="Calibri"/>
+        </w:rPr>
+        <w:tab/>
+      </w:r>
+      <w:r>
+        <w:rPr>
+          <w:rFonts w:ascii="Calibri" w:eastAsia="Calibri" w:hAnsi="Calibri" w:cs="Calibri"/>
+        </w:rPr>
+        <w:tab/>
+      </w:r>
+      <w:r>
+        <w:rPr>
+          <w:rFonts w:ascii="Calibri" w:eastAsia="Calibri" w:hAnsi="Calibri" w:cs="Calibri"/>
+        </w:rPr>
+        <w:tab/>
+        <w:t>Cum Laude</w:t>
       </w:r>
     </w:p>
     <w:p>
@@ -673,13 +698,13 @@
         <w:rPr>
           <w:rFonts w:ascii="Calibri" w:eastAsia="Calibri" w:hAnsi="Calibri" w:cs="Calibri"/>
         </w:rPr>
-        <w:t xml:space="preserve">) </w:t>
-      </w:r>
-      <w:r>
-        <w:rPr>
-          <w:rFonts w:ascii="Calibri" w:eastAsia="Calibri" w:hAnsi="Calibri" w:cs="Calibri"/>
-        </w:rPr>
-        <w:t>and then create a 3D scan of the area.</w:t>
+        <w:t>)</w:t>
+      </w:r>
+      <w:r>
+        <w:rPr>
+          <w:rFonts w:ascii="Calibri" w:eastAsia="Calibri" w:hAnsi="Calibri" w:cs="Calibri"/>
+        </w:rPr>
+        <w:t>.</w:t>
       </w:r>
     </w:p>
     <w:p>
@@ -1438,8 +1463,11 @@
       <w:pPr>
         <w:ind w:left="2160" w:hanging="2160"/>
         <w:rPr>
-          <w:b/>
-          <w:bCs/>
+          <w:rFonts w:ascii="Calibri" w:eastAsia="Calibri" w:hAnsi="Calibri" w:cs="Calibri"/>
+          <w:b/>
+          <w:bCs/>
+          <w:sz w:val="24"/>
+          <w:szCs w:val="24"/>
         </w:rPr>
       </w:pPr>
       <w:r>
@@ -1462,196 +1490,171 @@
         </w:rPr>
         <w:t xml:space="preserve"> PROFICIENCY</w:t>
       </w:r>
-      <w:r>
-        <w:rPr>
-          <w:rFonts w:ascii="Calibri" w:eastAsia="Calibri" w:hAnsi="Calibri" w:cs="Calibri"/>
-          <w:b/>
-          <w:bCs/>
-          <w:sz w:val="24"/>
-          <w:szCs w:val="24"/>
-        </w:rPr>
-        <w:tab/>
-      </w:r>
-      <w:r>
-        <w:rPr>
-          <w:rFonts w:ascii="Calibri" w:eastAsia="Calibri" w:hAnsi="Calibri" w:cs="Calibri"/>
-          <w:b/>
-          <w:bCs/>
-          <w:sz w:val="24"/>
-          <w:szCs w:val="24"/>
-        </w:rPr>
-        <w:tab/>
-      </w:r>
-      <w:proofErr w:type="spellStart"/>
-      <w:r>
-        <w:rPr>
-          <w:rFonts w:ascii="Calibri" w:eastAsia="Calibri" w:hAnsi="Calibri" w:cs="Calibri"/>
-          <w:b/>
-          <w:bCs/>
-          <w:sz w:val="24"/>
-          <w:szCs w:val="24"/>
-        </w:rPr>
-        <w:t>P</w:t>
-      </w:r>
-      <w:r>
-        <w:rPr>
-          <w:rFonts w:ascii="Calibri" w:eastAsia="Calibri" w:hAnsi="Calibri" w:cs="Calibri"/>
-          <w:b/>
-          <w:bCs/>
-          <w:sz w:val="24"/>
-          <w:szCs w:val="24"/>
-        </w:rPr>
-        <w:t>roficiency</w:t>
-      </w:r>
-      <w:proofErr w:type="spellEnd"/>
-      <w:r>
-        <w:rPr>
-          <w:rFonts w:ascii="Calibri" w:eastAsia="Calibri" w:hAnsi="Calibri" w:cs="Calibri"/>
-          <w:b/>
-          <w:bCs/>
-          <w:sz w:val="24"/>
-          <w:szCs w:val="24"/>
-        </w:rPr>
-        <w:t xml:space="preserve">: </w:t>
-      </w:r>
-      <w:r>
-        <w:rPr>
-          <w:rFonts w:ascii="Calibri" w:eastAsia="Calibri" w:hAnsi="Calibri" w:cs="Calibri"/>
-          <w:b/>
-          <w:bCs/>
-          <w:sz w:val="24"/>
-          <w:szCs w:val="24"/>
-        </w:rPr>
-        <w:t xml:space="preserve"> </w:t>
-      </w:r>
-      <w:r>
-        <w:rPr>
-          <w:rFonts w:ascii="Calibri" w:eastAsia="Calibri" w:hAnsi="Calibri" w:cs="Calibri"/>
-          <w:b/>
-          <w:bCs/>
-        </w:rPr>
-        <w:t>C</w:t>
-      </w:r>
-      <w:r>
-        <w:rPr>
-          <w:rFonts w:ascii="Calibri" w:eastAsia="Calibri" w:hAnsi="Calibri" w:cs="Calibri"/>
-          <w:b/>
-          <w:bCs/>
-        </w:rPr>
-        <w:t>++</w:t>
-      </w:r>
-      <w:r>
-        <w:rPr>
-          <w:rFonts w:ascii="Calibri" w:eastAsia="Calibri" w:hAnsi="Calibri" w:cs="Calibri"/>
-          <w:b/>
-          <w:bCs/>
-        </w:rPr>
-        <w:t>,</w:t>
-      </w:r>
-      <w:r>
-        <w:rPr>
-          <w:b/>
-          <w:bCs/>
-        </w:rPr>
-        <w:t xml:space="preserve"> </w:t>
-      </w:r>
-      <w:r>
-        <w:rPr>
-          <w:b/>
-          <w:bCs/>
-        </w:rPr>
-        <w:t>Python</w:t>
-      </w:r>
-      <w:r>
-        <w:rPr>
-          <w:rFonts w:ascii="Calibri" w:eastAsia="Calibri" w:hAnsi="Calibri" w:cs="Calibri"/>
-          <w:b/>
-          <w:bCs/>
-        </w:rPr>
-        <w:t xml:space="preserve">, </w:t>
-      </w:r>
-      <w:r>
-        <w:rPr>
-          <w:rFonts w:ascii="Calibri" w:eastAsia="Calibri" w:hAnsi="Calibri" w:cs="Calibri"/>
-          <w:b/>
-          <w:bCs/>
-        </w:rPr>
-        <w:t>Java</w:t>
-      </w:r>
-      <w:r>
-        <w:rPr>
-          <w:rFonts w:ascii="Calibri" w:eastAsia="Calibri" w:hAnsi="Calibri" w:cs="Calibri"/>
-          <w:b/>
-          <w:bCs/>
-        </w:rPr>
-        <w:t>,</w:t>
-      </w:r>
-      <w:r>
-        <w:rPr>
-          <w:b/>
-          <w:bCs/>
-        </w:rPr>
-        <w:t xml:space="preserve"> </w:t>
-      </w:r>
-      <w:r>
-        <w:rPr>
-          <w:rFonts w:ascii="Calibri" w:eastAsia="Calibri" w:hAnsi="Calibri" w:cs="Calibri"/>
-          <w:b/>
-          <w:bCs/>
-        </w:rPr>
-        <w:t>Arduino</w:t>
-      </w:r>
-      <w:r>
-        <w:rPr>
-          <w:rFonts w:ascii="Calibri" w:eastAsia="Calibri" w:hAnsi="Calibri" w:cs="Calibri"/>
-          <w:b/>
-          <w:bCs/>
-        </w:rPr>
-        <w:t>,</w:t>
-      </w:r>
-      <w:r>
-        <w:rPr>
-          <w:rFonts w:ascii="Calibri" w:eastAsia="Calibri" w:hAnsi="Calibri" w:cs="Calibri"/>
-          <w:b/>
-          <w:bCs/>
-        </w:rPr>
-        <w:t xml:space="preserve"> </w:t>
-      </w:r>
-      <w:r>
-        <w:rPr>
-          <w:rFonts w:ascii="Calibri" w:eastAsia="Calibri" w:hAnsi="Calibri" w:cs="Calibri"/>
-          <w:b/>
-          <w:bCs/>
-        </w:rPr>
-        <w:t>C#,</w:t>
-      </w:r>
-      <w:r>
-        <w:rPr>
-          <w:b/>
-          <w:bCs/>
-        </w:rPr>
-        <w:t xml:space="preserve"> </w:t>
-      </w:r>
-      <w:proofErr w:type="gramStart"/>
-      <w:r>
-        <w:rPr>
-          <w:b/>
-          <w:bCs/>
-        </w:rPr>
-        <w:t>Unity</w:t>
-      </w:r>
-      <w:r>
-        <w:rPr>
-          <w:b/>
-          <w:bCs/>
-        </w:rPr>
-        <w:t>;</w:t>
-      </w:r>
-      <w:proofErr w:type="gramEnd"/>
     </w:p>
     <w:p>
       <w:pPr>
-        <w:ind w:left="4320"/>
+        <w:ind w:left="2160" w:firstLine="720"/>
+        <w:rPr>
+          <w:b/>
+          <w:bCs/>
+        </w:rPr>
+      </w:pPr>
+      <w:r>
+        <w:rPr>
+          <w:rFonts w:ascii="Calibri" w:eastAsia="Calibri" w:hAnsi="Calibri" w:cs="Calibri"/>
+          <w:b/>
+          <w:bCs/>
+          <w:sz w:val="24"/>
+          <w:szCs w:val="24"/>
+        </w:rPr>
+        <w:t>P</w:t>
+      </w:r>
+      <w:r>
+        <w:rPr>
+          <w:rFonts w:ascii="Calibri" w:eastAsia="Calibri" w:hAnsi="Calibri" w:cs="Calibri"/>
+          <w:b/>
+          <w:bCs/>
+          <w:sz w:val="24"/>
+          <w:szCs w:val="24"/>
+        </w:rPr>
+        <w:t xml:space="preserve">roficiency: </w:t>
+      </w:r>
+      <w:r>
+        <w:rPr>
+          <w:rFonts w:ascii="Calibri" w:eastAsia="Calibri" w:hAnsi="Calibri" w:cs="Calibri"/>
+          <w:b/>
+          <w:bCs/>
+          <w:sz w:val="24"/>
+          <w:szCs w:val="24"/>
+        </w:rPr>
+        <w:t xml:space="preserve"> </w:t>
+      </w:r>
+      <w:r>
+        <w:rPr>
+          <w:rFonts w:ascii="Calibri" w:eastAsia="Calibri" w:hAnsi="Calibri" w:cs="Calibri"/>
+          <w:b/>
+          <w:bCs/>
+        </w:rPr>
+        <w:t>C</w:t>
+      </w:r>
+      <w:r>
+        <w:rPr>
+          <w:rFonts w:ascii="Calibri" w:eastAsia="Calibri" w:hAnsi="Calibri" w:cs="Calibri"/>
+          <w:b/>
+          <w:bCs/>
+        </w:rPr>
+        <w:t>++</w:t>
+      </w:r>
+      <w:r>
+        <w:rPr>
+          <w:rFonts w:ascii="Calibri" w:eastAsia="Calibri" w:hAnsi="Calibri" w:cs="Calibri"/>
+          <w:b/>
+          <w:bCs/>
+        </w:rPr>
+        <w:t>,</w:t>
+      </w:r>
+      <w:r>
+        <w:rPr>
+          <w:b/>
+          <w:bCs/>
+        </w:rPr>
+        <w:t xml:space="preserve"> </w:t>
+      </w:r>
+      <w:r>
+        <w:rPr>
+          <w:b/>
+          <w:bCs/>
+        </w:rPr>
+        <w:t>Python</w:t>
+      </w:r>
+      <w:r>
+        <w:rPr>
+          <w:rFonts w:ascii="Calibri" w:eastAsia="Calibri" w:hAnsi="Calibri" w:cs="Calibri"/>
+          <w:b/>
+          <w:bCs/>
+        </w:rPr>
+        <w:t xml:space="preserve">, </w:t>
+      </w:r>
+      <w:r>
+        <w:rPr>
+          <w:rFonts w:ascii="Calibri" w:eastAsia="Calibri" w:hAnsi="Calibri" w:cs="Calibri"/>
+          <w:b/>
+          <w:bCs/>
+        </w:rPr>
+        <w:t>Java</w:t>
+      </w:r>
+      <w:r>
+        <w:rPr>
+          <w:rFonts w:ascii="Calibri" w:eastAsia="Calibri" w:hAnsi="Calibri" w:cs="Calibri"/>
+          <w:b/>
+          <w:bCs/>
+        </w:rPr>
+        <w:t>,</w:t>
+      </w:r>
+      <w:r>
+        <w:rPr>
+          <w:b/>
+          <w:bCs/>
+        </w:rPr>
+        <w:t xml:space="preserve"> </w:t>
+      </w:r>
+      <w:r>
+        <w:rPr>
+          <w:rFonts w:ascii="Calibri" w:eastAsia="Calibri" w:hAnsi="Calibri" w:cs="Calibri"/>
+          <w:b/>
+          <w:bCs/>
+        </w:rPr>
+        <w:t>Arduino</w:t>
+      </w:r>
+      <w:r>
+        <w:rPr>
+          <w:rFonts w:ascii="Calibri" w:eastAsia="Calibri" w:hAnsi="Calibri" w:cs="Calibri"/>
+          <w:b/>
+          <w:bCs/>
+        </w:rPr>
+        <w:t>,</w:t>
+      </w:r>
+      <w:r>
+        <w:rPr>
+          <w:rFonts w:ascii="Calibri" w:eastAsia="Calibri" w:hAnsi="Calibri" w:cs="Calibri"/>
+          <w:b/>
+          <w:bCs/>
+        </w:rPr>
+        <w:t xml:space="preserve"> </w:t>
+      </w:r>
+      <w:r>
+        <w:rPr>
+          <w:rFonts w:ascii="Calibri" w:eastAsia="Calibri" w:hAnsi="Calibri" w:cs="Calibri"/>
+          <w:b/>
+          <w:bCs/>
+        </w:rPr>
+        <w:t>C#,</w:t>
+      </w:r>
+      <w:r>
+        <w:rPr>
+          <w:b/>
+          <w:bCs/>
+        </w:rPr>
+        <w:t xml:space="preserve"> </w:t>
+      </w:r>
+      <w:r>
+        <w:rPr>
+          <w:b/>
+          <w:bCs/>
+        </w:rPr>
+        <w:t>Unity</w:t>
+      </w:r>
+      <w:r>
+        <w:rPr>
+          <w:b/>
+          <w:bCs/>
+        </w:rPr>
+        <w:t>;</w:t>
+      </w:r>
+    </w:p>
+    <w:p>
+      <w:pPr>
+        <w:ind w:left="2160" w:firstLine="720"/>
         <w:rPr>
           <w:b/>
           <w:bCs/>

</xml_diff>